<commit_message>
Incorporated feedback from Wenming and Stewart. VM labs in morning, removed Linux cluster lab, added cloud services lab
</commit_message>
<xml_diff>
--- a/Course agenda_1 day.docx
+++ b/Course agenda_1 day.docx
@@ -260,14 +260,17 @@
           <w:p>
             <w:pPr>
               <w:pStyle w:val="ListParagraph"/>
-              <w:numPr>
-                <w:ilvl w:val="0"/>
-                <w:numId w:val="22"/>
-              </w:numPr>
+              <w:ind w:left="0"/>
               <w:rPr>
                 <w:bCs/>
               </w:rPr>
             </w:pPr>
+            <w:r>
+              <w:rPr>
+                <w:bCs/>
+              </w:rPr>
+              <w:t xml:space="preserve">       3.a. </w:t>
+            </w:r>
             <w:r>
               <w:rPr>
                 <w:bCs/>
@@ -295,7 +298,7 @@
               <w:rPr>
                 <w:bCs/>
               </w:rPr>
-              <w:t xml:space="preserve">11:30 </w:t>
+              <w:t>11:30</w:t>
             </w:r>
           </w:p>
         </w:tc>
@@ -306,10 +309,7 @@
           <w:p>
             <w:pPr>
               <w:pStyle w:val="ListParagraph"/>
-              <w:numPr>
-                <w:ilvl w:val="0"/>
-                <w:numId w:val="22"/>
-              </w:numPr>
+              <w:ind w:left="0"/>
               <w:rPr>
                 <w:bCs/>
               </w:rPr>
@@ -318,7 +318,7 @@
               <w:rPr>
                 <w:bCs/>
               </w:rPr>
-              <w:t>Windows Azure Storage</w:t>
+              <w:t xml:space="preserve">       3.b. Virtual Machines Applications Lab</w:t>
             </w:r>
           </w:p>
         </w:tc>
@@ -413,7 +413,7 @@
               <w:rPr>
                 <w:bCs/>
               </w:rPr>
-              <w:t>Linux Cluster Lab</w:t>
+              <w:t>Windows Azure Storage Lab</w:t>
             </w:r>
           </w:p>
         </w:tc>
@@ -503,7 +503,10 @@
               </w:rPr>
             </w:pPr>
             <w:r>
-              <w:t xml:space="preserve">Excel and Data Visualization </w:t>
+              <w:t>Understanding and Consuming Cloud services</w:t>
+            </w:r>
+            <w:r>
+              <w:t xml:space="preserve"> </w:t>
             </w:r>
           </w:p>
         </w:tc>
@@ -526,7 +529,7 @@
               <w:rPr>
                 <w:bCs/>
               </w:rPr>
-              <w:t>03:15</w:t>
+              <w:t>03:45</w:t>
             </w:r>
           </w:p>
         </w:tc>
@@ -543,7 +546,7 @@
               </w:numPr>
             </w:pPr>
             <w:r>
-              <w:t>Virtual Machine Applications Lab</w:t>
+              <w:t>Excel and Data Visualization</w:t>
             </w:r>
           </w:p>
         </w:tc>
@@ -583,7 +586,18 @@
               </w:numPr>
             </w:pPr>
             <w:r>
-              <w:t>HD Insight Lab</w:t>
+              <w:t xml:space="preserve">Big Data analytics using </w:t>
+            </w:r>
+            <w:proofErr w:type="spellStart"/>
+            <w:r>
+              <w:t>Hadoop</w:t>
+            </w:r>
+            <w:proofErr w:type="spellEnd"/>
+            <w:r>
+              <w:t xml:space="preserve"> and SQL and no-SQL</w:t>
+            </w:r>
+            <w:r>
+              <w:t xml:space="preserve"> </w:t>
             </w:r>
           </w:p>
         </w:tc>
@@ -930,6 +944,25 @@
     </w:p>
     <w:p>
       <w:pPr>
+        <w:pStyle w:val="ListParagraph"/>
+        <w:numPr>
+          <w:ilvl w:val="0"/>
+          <w:numId w:val="8"/>
+        </w:numPr>
+        <w:ind w:left="720"/>
+        <w:rPr>
+          <w:bCs/>
+        </w:rPr>
+      </w:pPr>
+      <w:r>
+        <w:rPr>
+          <w:bCs/>
+        </w:rPr>
+        <w:t>Windows Azure – Data Analytics</w:t>
+      </w:r>
+    </w:p>
+    <w:p>
+      <w:pPr>
         <w:ind w:left="360"/>
         <w:rPr>
           <w:bCs/>
@@ -1195,6 +1228,180 @@
       <w:r>
         <w:t>10:15 Introduction to Windows Azure</w:t>
       </w:r>
+      <w:r>
+        <w:t xml:space="preserve"> (brief</w:t>
+      </w:r>
+      <w:r>
+        <w:t xml:space="preserve"> 15 min</w:t>
+      </w:r>
+      <w:r>
+        <w:t xml:space="preserve"> overview and point to online slides)</w:t>
+      </w:r>
+    </w:p>
+    <w:p>
+      <w:pPr>
+        <w:pStyle w:val="ListParagraph"/>
+        <w:numPr>
+          <w:ilvl w:val="0"/>
+          <w:numId w:val="29"/>
+        </w:numPr>
+        <w:rPr>
+          <w:color w:val="767171" w:themeColor="background2" w:themeShade="80"/>
+        </w:rPr>
+      </w:pPr>
+      <w:r>
+        <w:rPr>
+          <w:color w:val="767171" w:themeColor="background2" w:themeShade="80"/>
+        </w:rPr>
+        <w:t>Learning objectives for this hour:  understanding the basics of cloud computing with Azure</w:t>
+      </w:r>
+    </w:p>
+    <w:p>
+      <w:pPr>
+        <w:numPr>
+          <w:ilvl w:val="0"/>
+          <w:numId w:val="29"/>
+        </w:numPr>
+        <w:rPr>
+          <w:color w:val="767171" w:themeColor="background2" w:themeShade="80"/>
+        </w:rPr>
+      </w:pPr>
+      <w:r>
+        <w:rPr>
+          <w:color w:val="767171" w:themeColor="background2" w:themeShade="80"/>
+        </w:rPr>
+        <w:t xml:space="preserve">Patterns and terminology – </w:t>
+      </w:r>
+      <w:proofErr w:type="spellStart"/>
+      <w:r>
+        <w:rPr>
+          <w:color w:val="767171" w:themeColor="background2" w:themeShade="80"/>
+        </w:rPr>
+        <w:t>IaaS</w:t>
+      </w:r>
+      <w:proofErr w:type="spellEnd"/>
+      <w:r>
+        <w:rPr>
+          <w:color w:val="767171" w:themeColor="background2" w:themeShade="80"/>
+        </w:rPr>
+        <w:t xml:space="preserve">, </w:t>
+      </w:r>
+      <w:proofErr w:type="spellStart"/>
+      <w:r>
+        <w:rPr>
+          <w:color w:val="767171" w:themeColor="background2" w:themeShade="80"/>
+        </w:rPr>
+        <w:t>PaaS</w:t>
+      </w:r>
+      <w:proofErr w:type="spellEnd"/>
+      <w:r>
+        <w:rPr>
+          <w:color w:val="767171" w:themeColor="background2" w:themeShade="80"/>
+        </w:rPr>
+        <w:t>, SaaS</w:t>
+      </w:r>
+    </w:p>
+    <w:p>
+      <w:pPr>
+        <w:numPr>
+          <w:ilvl w:val="0"/>
+          <w:numId w:val="29"/>
+        </w:numPr>
+        <w:rPr>
+          <w:color w:val="767171" w:themeColor="background2" w:themeShade="80"/>
+        </w:rPr>
+      </w:pPr>
+      <w:r>
+        <w:rPr>
+          <w:color w:val="767171" w:themeColor="background2" w:themeShade="80"/>
+        </w:rPr>
+        <w:t>Windows Azure basics</w:t>
+      </w:r>
+    </w:p>
+    <w:p>
+      <w:pPr>
+        <w:numPr>
+          <w:ilvl w:val="2"/>
+          <w:numId w:val="29"/>
+        </w:numPr>
+        <w:rPr>
+          <w:color w:val="767171" w:themeColor="background2" w:themeShade="80"/>
+        </w:rPr>
+      </w:pPr>
+      <w:r>
+        <w:rPr>
+          <w:color w:val="767171" w:themeColor="background2" w:themeShade="80"/>
+        </w:rPr>
+        <w:t>Virtual machines</w:t>
+      </w:r>
+    </w:p>
+    <w:p>
+      <w:pPr>
+        <w:numPr>
+          <w:ilvl w:val="2"/>
+          <w:numId w:val="29"/>
+        </w:numPr>
+        <w:rPr>
+          <w:color w:val="767171" w:themeColor="background2" w:themeShade="80"/>
+        </w:rPr>
+      </w:pPr>
+      <w:r>
+        <w:rPr>
+          <w:color w:val="767171" w:themeColor="background2" w:themeShade="80"/>
+        </w:rPr>
+        <w:t>Web sites</w:t>
+      </w:r>
+    </w:p>
+    <w:p>
+      <w:pPr>
+        <w:numPr>
+          <w:ilvl w:val="2"/>
+          <w:numId w:val="29"/>
+        </w:numPr>
+        <w:rPr>
+          <w:color w:val="767171" w:themeColor="background2" w:themeShade="80"/>
+        </w:rPr>
+      </w:pPr>
+      <w:r>
+        <w:rPr>
+          <w:color w:val="767171" w:themeColor="background2" w:themeShade="80"/>
+        </w:rPr>
+        <w:t>Cloud services</w:t>
+      </w:r>
+    </w:p>
+    <w:p>
+      <w:pPr>
+        <w:numPr>
+          <w:ilvl w:val="2"/>
+          <w:numId w:val="29"/>
+        </w:numPr>
+        <w:rPr>
+          <w:color w:val="767171" w:themeColor="background2" w:themeShade="80"/>
+        </w:rPr>
+      </w:pPr>
+      <w:r>
+        <w:rPr>
+          <w:color w:val="767171" w:themeColor="background2" w:themeShade="80"/>
+        </w:rPr>
+        <w:t>Building blocks for applications – storage, messaging, identity, etc.</w:t>
+      </w:r>
+    </w:p>
+    <w:p>
+      <w:pPr>
+        <w:numPr>
+          <w:ilvl w:val="0"/>
+          <w:numId w:val="29"/>
+        </w:numPr>
+        <w:rPr>
+          <w:color w:val="767171" w:themeColor="background2" w:themeShade="80"/>
+        </w:rPr>
+      </w:pPr>
+      <w:r>
+        <w:rPr>
+          <w:color w:val="767171" w:themeColor="background2" w:themeShade="80"/>
+        </w:rPr>
+        <w:t>Cloud patterns for research scientists</w:t>
+      </w:r>
     </w:p>
     <w:p>
       <w:pPr>
@@ -1211,17 +1418,43 @@
           <w:color w:val="000000"/>
         </w:rPr>
       </w:pPr>
+      <w:proofErr w:type="gramStart"/>
       <w:r>
         <w:rPr>
           <w:color w:val="000000"/>
         </w:rPr>
-        <w:t xml:space="preserve">3. </w:t>
+        <w:t>3.</w:t>
       </w:r>
       <w:r>
         <w:rPr>
           <w:color w:val="000000"/>
         </w:rPr>
-        <w:t xml:space="preserve">   10:</w:t>
+        <w:t>a</w:t>
+      </w:r>
+      <w:proofErr w:type="gramEnd"/>
+      <w:r>
+        <w:rPr>
+          <w:color w:val="000000"/>
+        </w:rPr>
+        <w:t>.</w:t>
+      </w:r>
+      <w:r>
+        <w:rPr>
+          <w:color w:val="000000"/>
+        </w:rPr>
+        <w:t xml:space="preserve"> </w:t>
+      </w:r>
+      <w:r>
+        <w:rPr>
+          <w:color w:val="000000"/>
+        </w:rPr>
+        <w:t xml:space="preserve">  </w:t>
+      </w:r>
+      <w:r>
+        <w:rPr>
+          <w:color w:val="000000"/>
+        </w:rPr>
+        <w:t>10:</w:t>
       </w:r>
       <w:r>
         <w:rPr>
@@ -1422,10 +1655,131 @@
     </w:p>
     <w:p>
       <w:pPr>
+        <w:ind w:left="360"/>
+        <w:rPr>
+          <w:color w:val="000000"/>
+        </w:rPr>
+      </w:pPr>
+      <w:proofErr w:type="gramStart"/>
+      <w:r>
+        <w:rPr>
+          <w:color w:val="000000"/>
+        </w:rPr>
+        <w:t>3.b</w:t>
+      </w:r>
+      <w:proofErr w:type="gramEnd"/>
+      <w:r>
+        <w:rPr>
+          <w:color w:val="000000"/>
+        </w:rPr>
+        <w:t>.    11:30 Windows Azure Virtual Machine Applications – Hands on Lab</w:t>
+      </w:r>
+    </w:p>
+    <w:p>
+      <w:pPr>
+        <w:ind w:left="720"/>
+        <w:rPr>
+          <w:color w:val="767171" w:themeColor="background2" w:themeShade="80"/>
+        </w:rPr>
+      </w:pPr>
+      <w:r>
+        <w:rPr>
+          <w:color w:val="767171" w:themeColor="background2" w:themeShade="80"/>
+        </w:rPr>
+        <w:lastRenderedPageBreak/>
+        <w:t xml:space="preserve">Learning objectives </w:t>
+      </w:r>
+      <w:r>
+        <w:rPr>
+          <w:color w:val="767171" w:themeColor="background2" w:themeShade="80"/>
+        </w:rPr>
+        <w:t>for this lab</w:t>
+      </w:r>
+      <w:r>
+        <w:rPr>
+          <w:color w:val="767171" w:themeColor="background2" w:themeShade="80"/>
+        </w:rPr>
+        <w:t>:</w:t>
+      </w:r>
+    </w:p>
+    <w:p>
+      <w:pPr>
+        <w:numPr>
+          <w:ilvl w:val="0"/>
+          <w:numId w:val="12"/>
+        </w:numPr>
+        <w:rPr>
+          <w:color w:val="767171" w:themeColor="background2" w:themeShade="80"/>
+        </w:rPr>
+      </w:pPr>
+      <w:r>
+        <w:rPr>
+          <w:color w:val="767171" w:themeColor="background2" w:themeShade="80"/>
+        </w:rPr>
+        <w:t xml:space="preserve">Further exploration of Python tools typically used in scientific applications, e.g. clustering with Pandas and </w:t>
+      </w:r>
+      <w:proofErr w:type="spellStart"/>
+      <w:r>
+        <w:rPr>
+          <w:color w:val="767171" w:themeColor="background2" w:themeShade="80"/>
+        </w:rPr>
+        <w:t>Scikit</w:t>
+      </w:r>
+      <w:proofErr w:type="spellEnd"/>
+      <w:r>
+        <w:rPr>
+          <w:color w:val="767171" w:themeColor="background2" w:themeShade="80"/>
+        </w:rPr>
+        <w:t>-learn</w:t>
+      </w:r>
+    </w:p>
+    <w:p>
+      <w:pPr>
+        <w:numPr>
+          <w:ilvl w:val="0"/>
+          <w:numId w:val="12"/>
+        </w:numPr>
+        <w:rPr>
+          <w:color w:val="767171" w:themeColor="background2" w:themeShade="80"/>
+        </w:rPr>
+      </w:pPr>
+      <w:r>
+        <w:rPr>
+          <w:color w:val="767171" w:themeColor="background2" w:themeShade="80"/>
+        </w:rPr>
+        <w:t xml:space="preserve">Demo: </w:t>
+      </w:r>
+      <w:r>
+        <w:rPr>
+          <w:color w:val="767171" w:themeColor="background2" w:themeShade="80"/>
+        </w:rPr>
+        <w:t xml:space="preserve">How to install and use R and </w:t>
+      </w:r>
+      <w:r>
+        <w:rPr>
+          <w:color w:val="767171" w:themeColor="background2" w:themeShade="80"/>
+        </w:rPr>
+        <w:t>MATLAB</w:t>
+      </w:r>
+      <w:r>
+        <w:rPr>
+          <w:color w:val="767171" w:themeColor="background2" w:themeShade="80"/>
+        </w:rPr>
+        <w:t xml:space="preserve"> in Windows Azure</w:t>
+      </w:r>
+      <w:r>
+        <w:rPr>
+          <w:color w:val="767171" w:themeColor="background2" w:themeShade="80"/>
+        </w:rPr>
+        <w:t>.</w:t>
+      </w:r>
+    </w:p>
+    <w:p>
+      <w:pPr>
         <w:pStyle w:val="ListParagraph"/>
         <w:numPr>
           <w:ilvl w:val="0"/>
-          <w:numId w:val="25"/>
+          <w:numId w:val="12"/>
         </w:numPr>
         <w:rPr>
           <w:color w:val="000000"/>
@@ -1433,15 +1787,175 @@
       </w:pPr>
       <w:r>
         <w:rPr>
+          <w:color w:val="767171" w:themeColor="background2" w:themeShade="80"/>
+        </w:rPr>
+        <w:t>More advanced and realistic examples of using Windows Azure for research purpos</w:t>
+      </w:r>
+      <w:r>
+        <w:rPr>
+          <w:color w:val="767171" w:themeColor="background2" w:themeShade="80"/>
+        </w:rPr>
+        <w:t>es</w:t>
+      </w:r>
+    </w:p>
+    <w:p>
+      <w:pPr>
+        <w:ind w:left="720"/>
+        <w:rPr>
+          <w:color w:val="767171" w:themeColor="background2" w:themeShade="80"/>
+        </w:rPr>
+      </w:pPr>
+      <w:r>
+        <w:rPr>
+          <w:color w:val="767171" w:themeColor="background2" w:themeShade="80"/>
+        </w:rPr>
+        <w:t>Lab details</w:t>
+      </w:r>
+    </w:p>
+    <w:p>
+      <w:pPr>
+        <w:pStyle w:val="ListParagraph"/>
+        <w:numPr>
+          <w:ilvl w:val="1"/>
+          <w:numId w:val="23"/>
+        </w:numPr>
+        <w:rPr>
+          <w:color w:val="767171" w:themeColor="background2" w:themeShade="80"/>
+        </w:rPr>
+      </w:pPr>
+      <w:r>
+        <w:rPr>
+          <w:color w:val="767171" w:themeColor="background2" w:themeShade="80"/>
+        </w:rPr>
+        <w:t>Deploy the Windows Visual Studio VM.</w:t>
+      </w:r>
+    </w:p>
+    <w:p>
+      <w:pPr>
+        <w:pStyle w:val="ListParagraph"/>
+        <w:numPr>
+          <w:ilvl w:val="1"/>
+          <w:numId w:val="23"/>
+        </w:numPr>
+        <w:rPr>
+          <w:color w:val="767171" w:themeColor="background2" w:themeShade="80"/>
+        </w:rPr>
+      </w:pPr>
+      <w:r>
+        <w:rPr>
+          <w:color w:val="767171" w:themeColor="background2" w:themeShade="80"/>
+        </w:rPr>
+        <w:t xml:space="preserve">Deploy the class Linux VM and bring up </w:t>
+      </w:r>
+      <w:proofErr w:type="spellStart"/>
+      <w:r>
+        <w:rPr>
+          <w:color w:val="767171" w:themeColor="background2" w:themeShade="80"/>
+        </w:rPr>
+        <w:t>IPython</w:t>
+      </w:r>
+      <w:proofErr w:type="spellEnd"/>
+      <w:r>
+        <w:rPr>
+          <w:color w:val="767171" w:themeColor="background2" w:themeShade="80"/>
+        </w:rPr>
+        <w:t xml:space="preserve">.   </w:t>
+      </w:r>
+    </w:p>
+    <w:p>
+      <w:pPr>
+        <w:pStyle w:val="ListParagraph"/>
+        <w:numPr>
+          <w:ilvl w:val="1"/>
+          <w:numId w:val="23"/>
+        </w:numPr>
+        <w:rPr>
+          <w:color w:val="767171" w:themeColor="background2" w:themeShade="80"/>
+        </w:rPr>
+      </w:pPr>
+      <w:r>
+        <w:rPr>
+          <w:color w:val="767171" w:themeColor="background2" w:themeShade="80"/>
+        </w:rPr>
+        <w:t xml:space="preserve">Run through data clustering, pandas, and other scientific examples [1 hour] Clustering, Pandas. </w:t>
+      </w:r>
+    </w:p>
+    <w:p>
+      <w:pPr>
+        <w:pStyle w:val="ListParagraph"/>
+        <w:numPr>
+          <w:ilvl w:val="1"/>
+          <w:numId w:val="23"/>
+        </w:numPr>
+        <w:rPr>
+          <w:color w:val="767171" w:themeColor="background2" w:themeShade="80"/>
+        </w:rPr>
+      </w:pPr>
+      <w:r>
+        <w:rPr>
+          <w:color w:val="767171" w:themeColor="background2" w:themeShade="80"/>
+        </w:rPr>
+        <w:t xml:space="preserve">Attach Disks exercise. </w:t>
+      </w:r>
+    </w:p>
+    <w:p>
+      <w:pPr>
+        <w:rPr>
           <w:color w:val="000000"/>
         </w:rPr>
-        <w:t>Windows Azure Storage</w:t>
-      </w:r>
-      <w:r>
-        <w:rPr>
+      </w:pPr>
+    </w:p>
+    <w:p>
+      <w:pPr>
+        <w:ind w:left="360"/>
+        <w:rPr>
+          <w:b/>
           <w:color w:val="000000"/>
         </w:rPr>
-        <w:t xml:space="preserve"> – Hands on Lab </w:t>
+      </w:pPr>
+      <w:r>
+        <w:rPr>
+          <w:b/>
+          <w:color w:val="000000"/>
+        </w:rPr>
+        <w:t xml:space="preserve">12:00 </w:t>
+      </w:r>
+      <w:r>
+        <w:rPr>
+          <w:b/>
+        </w:rPr>
+        <w:t>Lunch and discussions</w:t>
+      </w:r>
+    </w:p>
+    <w:p>
+      <w:pPr>
+        <w:rPr>
+          <w:color w:val="000000"/>
+        </w:rPr>
+      </w:pPr>
+    </w:p>
+    <w:p>
+      <w:pPr>
+        <w:pStyle w:val="ListParagraph"/>
+        <w:numPr>
+          <w:ilvl w:val="0"/>
+          <w:numId w:val="21"/>
+        </w:numPr>
+        <w:rPr>
+          <w:color w:val="000000"/>
+        </w:rPr>
+      </w:pPr>
+      <w:r>
+        <w:rPr>
+          <w:color w:val="000000"/>
+        </w:rPr>
+        <w:t xml:space="preserve">1:00 </w:t>
+      </w:r>
+      <w:r>
+        <w:rPr>
+          <w:color w:val="000000"/>
+        </w:rPr>
+        <w:t>Windows Azure Storage – Hands on Lab</w:t>
       </w:r>
     </w:p>
     <w:p>
@@ -1566,6 +2080,13 @@
     </w:p>
     <w:p>
       <w:pPr>
+        <w:rPr>
+          <w:color w:val="767171" w:themeColor="background2" w:themeShade="80"/>
+        </w:rPr>
+      </w:pPr>
+    </w:p>
+    <w:p>
+      <w:pPr>
         <w:pStyle w:val="ListParagraph"/>
         <w:rPr>
           <w:color w:val="000000"/>
@@ -1575,14 +2096,6 @@
     <w:p>
       <w:pPr>
         <w:pStyle w:val="ListParagraph"/>
-        <w:rPr>
-          <w:color w:val="767171" w:themeColor="background2" w:themeShade="80"/>
-        </w:rPr>
-      </w:pPr>
-    </w:p>
-    <w:p>
-      <w:pPr>
-        <w:ind w:left="360"/>
         <w:rPr>
           <w:b/>
           <w:color w:val="000000"/>
@@ -1593,13 +2106,14 @@
           <w:b/>
           <w:color w:val="000000"/>
         </w:rPr>
-        <w:t xml:space="preserve">12:00 </w:t>
+        <w:t>02:30</w:t>
       </w:r>
       <w:r>
         <w:rPr>
           <w:b/>
-        </w:rPr>
-        <w:t>Lunch and discussions</w:t>
+          <w:color w:val="000000"/>
+        </w:rPr>
+        <w:t xml:space="preserve"> break</w:t>
       </w:r>
     </w:p>
     <w:p>
@@ -1615,30 +2129,32 @@
         <w:pStyle w:val="ListParagraph"/>
         <w:numPr>
           <w:ilvl w:val="0"/>
-          <w:numId w:val="25"/>
+          <w:numId w:val="21"/>
         </w:numPr>
-      </w:pPr>
-      <w:r>
-        <w:lastRenderedPageBreak/>
-        <w:t xml:space="preserve">1:00 Lab of Deploying </w:t>
-      </w:r>
-      <w:r>
-        <w:rPr>
-          <w:bCs/>
-        </w:rPr>
-        <w:t>Linux</w:t>
-      </w:r>
+        <w:rPr>
+          <w:color w:val="000000"/>
+        </w:rPr>
+      </w:pPr>
+      <w:r>
+        <w:rPr>
+          <w:color w:val="000000"/>
+        </w:rPr>
+        <w:t xml:space="preserve">2:45 Understanding and Consuming Cloud Services with Weather demo, Blast </w:t>
+      </w:r>
+      <w:r>
+        <w:t xml:space="preserve">demo.  </w:t>
+      </w:r>
+      <w:hyperlink r:id="rId8" w:history="1">
+        <w:r>
+          <w:rPr>
+            <w:rStyle w:val="Hyperlink"/>
+          </w:rPr>
+          <w:t>http://blaster.cloudapp.net/</w:t>
+        </w:r>
+      </w:hyperlink>
       <w:r>
         <w:t xml:space="preserve"> </w:t>
       </w:r>
-      <w:proofErr w:type="spellStart"/>
-      <w:r>
-        <w:t>IPython</w:t>
-      </w:r>
-      <w:proofErr w:type="spellEnd"/>
-      <w:r>
-        <w:t xml:space="preserve"> Cluster running R</w:t>
-      </w:r>
     </w:p>
     <w:p>
       <w:pPr>
@@ -1651,13 +2167,126 @@
         <w:rPr>
           <w:color w:val="767171" w:themeColor="background2" w:themeShade="80"/>
         </w:rPr>
-        <w:t>Learning objectives</w:t>
-      </w:r>
-      <w:r>
-        <w:rPr>
-          <w:color w:val="767171" w:themeColor="background2" w:themeShade="80"/>
-        </w:rPr>
-        <w:t xml:space="preserve">: </w:t>
+        <w:t>Learning objectives: the architecture of a multitier cloud service</w:t>
+      </w:r>
+    </w:p>
+    <w:p>
+      <w:pPr>
+        <w:numPr>
+          <w:ilvl w:val="0"/>
+          <w:numId w:val="27"/>
+        </w:numPr>
+        <w:rPr>
+          <w:color w:val="767171" w:themeColor="background2" w:themeShade="80"/>
+        </w:rPr>
+      </w:pPr>
+      <w:r>
+        <w:rPr>
+          <w:color w:val="767171" w:themeColor="background2" w:themeShade="80"/>
+        </w:rPr>
+        <w:t>Cloud services basics</w:t>
+      </w:r>
+    </w:p>
+    <w:p>
+      <w:pPr>
+        <w:numPr>
+          <w:ilvl w:val="0"/>
+          <w:numId w:val="27"/>
+        </w:numPr>
+        <w:rPr>
+          <w:color w:val="767171" w:themeColor="background2" w:themeShade="80"/>
+        </w:rPr>
+      </w:pPr>
+      <w:r>
+        <w:rPr>
+          <w:color w:val="767171" w:themeColor="background2" w:themeShade="80"/>
+        </w:rPr>
+        <w:t>Core concepts:</w:t>
+      </w:r>
+    </w:p>
+    <w:p>
+      <w:pPr>
+        <w:numPr>
+          <w:ilvl w:val="2"/>
+          <w:numId w:val="27"/>
+        </w:numPr>
+        <w:rPr>
+          <w:color w:val="767171" w:themeColor="background2" w:themeShade="80"/>
+        </w:rPr>
+      </w:pPr>
+      <w:r>
+        <w:rPr>
+          <w:color w:val="767171" w:themeColor="background2" w:themeShade="80"/>
+        </w:rPr>
+        <w:t>Web roles</w:t>
+      </w:r>
+    </w:p>
+    <w:p>
+      <w:pPr>
+        <w:numPr>
+          <w:ilvl w:val="2"/>
+          <w:numId w:val="27"/>
+        </w:numPr>
+        <w:rPr>
+          <w:color w:val="767171" w:themeColor="background2" w:themeShade="80"/>
+        </w:rPr>
+      </w:pPr>
+      <w:r>
+        <w:rPr>
+          <w:color w:val="767171" w:themeColor="background2" w:themeShade="80"/>
+        </w:rPr>
+        <w:t>Worker roles</w:t>
+      </w:r>
+    </w:p>
+    <w:p>
+      <w:pPr>
+        <w:numPr>
+          <w:ilvl w:val="0"/>
+          <w:numId w:val="27"/>
+        </w:numPr>
+        <w:rPr>
+          <w:color w:val="767171" w:themeColor="background2" w:themeShade="80"/>
+        </w:rPr>
+      </w:pPr>
+      <w:r>
+        <w:rPr>
+          <w:color w:val="767171" w:themeColor="background2" w:themeShade="80"/>
+        </w:rPr>
+        <w:t>Combining web roles and worker roles to make cloud services</w:t>
+      </w:r>
+    </w:p>
+    <w:p>
+      <w:pPr>
+        <w:numPr>
+          <w:ilvl w:val="0"/>
+          <w:numId w:val="27"/>
+        </w:numPr>
+        <w:rPr>
+          <w:color w:val="767171" w:themeColor="background2" w:themeShade="80"/>
+        </w:rPr>
+      </w:pPr>
+      <w:r>
+        <w:rPr>
+          <w:color w:val="767171" w:themeColor="background2" w:themeShade="80"/>
+        </w:rPr>
+        <w:t>Service bus queues</w:t>
+      </w:r>
+    </w:p>
+    <w:p>
+      <w:pPr>
+        <w:numPr>
+          <w:ilvl w:val="0"/>
+          <w:numId w:val="27"/>
+        </w:numPr>
+        <w:rPr>
+          <w:color w:val="767171" w:themeColor="background2" w:themeShade="80"/>
+        </w:rPr>
+      </w:pPr>
+      <w:r>
+        <w:rPr>
+          <w:color w:val="767171" w:themeColor="background2" w:themeShade="80"/>
+        </w:rPr>
+        <w:t>An example cloud service consumption</w:t>
       </w:r>
     </w:p>
     <w:p>
@@ -1665,7 +2294,7 @@
         <w:pStyle w:val="ListParagraph"/>
         <w:numPr>
           <w:ilvl w:val="0"/>
-          <w:numId w:val="18"/>
+          <w:numId w:val="27"/>
         </w:numPr>
         <w:rPr>
           <w:color w:val="767171" w:themeColor="background2" w:themeShade="80"/>
@@ -1675,21 +2304,89 @@
         <w:rPr>
           <w:color w:val="767171" w:themeColor="background2" w:themeShade="80"/>
         </w:rPr>
-        <w:t xml:space="preserve">How to use </w:t>
-      </w:r>
-      <w:proofErr w:type="spellStart"/>
-      <w:r>
-        <w:rPr>
-          <w:color w:val="767171" w:themeColor="background2" w:themeShade="80"/>
-        </w:rPr>
-        <w:t>IPython</w:t>
-      </w:r>
-      <w:proofErr w:type="spellEnd"/>
-      <w:r>
-        <w:rPr>
-          <w:color w:val="767171" w:themeColor="background2" w:themeShade="80"/>
-        </w:rPr>
-        <w:t xml:space="preserve"> clusters to do scale-out data analysis.</w:t>
+        <w:t>Cloud services for research application</w:t>
+      </w:r>
+    </w:p>
+    <w:p>
+      <w:pPr>
+        <w:ind w:left="720"/>
+        <w:rPr>
+          <w:color w:val="767171" w:themeColor="background2" w:themeShade="80"/>
+        </w:rPr>
+      </w:pPr>
+      <w:r>
+        <w:rPr>
+          <w:color w:val="767171" w:themeColor="background2" w:themeShade="80"/>
+        </w:rPr>
+        <w:t>Discussion and Lab</w:t>
+      </w:r>
+    </w:p>
+    <w:p>
+      <w:pPr>
+        <w:pStyle w:val="ListParagraph"/>
+        <w:numPr>
+          <w:ilvl w:val="1"/>
+          <w:numId w:val="27"/>
+        </w:numPr>
+        <w:rPr>
+          <w:color w:val="767171" w:themeColor="background2" w:themeShade="80"/>
+        </w:rPr>
+      </w:pPr>
+      <w:r>
+        <w:rPr>
+          <w:color w:val="767171" w:themeColor="background2" w:themeShade="80"/>
+        </w:rPr>
+        <w:t>Introduction to Cloud Services.</w:t>
+      </w:r>
+    </w:p>
+    <w:p>
+      <w:pPr>
+        <w:pStyle w:val="ListParagraph"/>
+        <w:numPr>
+          <w:ilvl w:val="1"/>
+          <w:numId w:val="27"/>
+        </w:numPr>
+        <w:rPr>
+          <w:color w:val="767171" w:themeColor="background2" w:themeShade="80"/>
+        </w:rPr>
+      </w:pPr>
+      <w:r>
+        <w:rPr>
+          <w:color w:val="767171" w:themeColor="background2" w:themeShade="80"/>
+        </w:rPr>
+        <w:t>Introduction to Service Bus Queues.</w:t>
+      </w:r>
+    </w:p>
+    <w:p>
+      <w:pPr>
+        <w:pStyle w:val="ListParagraph"/>
+        <w:numPr>
+          <w:ilvl w:val="1"/>
+          <w:numId w:val="27"/>
+        </w:numPr>
+        <w:rPr>
+          <w:color w:val="767171" w:themeColor="background2" w:themeShade="80"/>
+        </w:rPr>
+      </w:pPr>
+      <w:r>
+        <w:rPr>
+          <w:color w:val="767171" w:themeColor="background2" w:themeShade="80"/>
+        </w:rPr>
+        <w:t>Explain: How to take an existing binary exe, using persistent SB Queue, and Table storage for scale out.</w:t>
+      </w:r>
+    </w:p>
+    <w:p>
+      <w:pPr>
+        <w:ind w:left="1080"/>
+        <w:rPr>
+          <w:color w:val="767171" w:themeColor="background2" w:themeShade="80"/>
+        </w:rPr>
+      </w:pPr>
+      <w:r>
+        <w:rPr>
+          <w:color w:val="767171" w:themeColor="background2" w:themeShade="80"/>
+        </w:rPr>
+        <w:t>Lab</w:t>
       </w:r>
     </w:p>
     <w:p>
@@ -1697,7 +2394,7 @@
         <w:pStyle w:val="ListParagraph"/>
         <w:numPr>
           <w:ilvl w:val="0"/>
-          <w:numId w:val="18"/>
+          <w:numId w:val="27"/>
         </w:numPr>
         <w:rPr>
           <w:color w:val="767171" w:themeColor="background2" w:themeShade="80"/>
@@ -1707,44 +2404,20 @@
         <w:rPr>
           <w:color w:val="767171" w:themeColor="background2" w:themeShade="80"/>
         </w:rPr>
-        <w:t>Use R as an example of this design pattern.</w:t>
-      </w:r>
-      <w:r>
-        <w:rPr>
-          <w:color w:val="767171" w:themeColor="background2" w:themeShade="80"/>
-        </w:rPr>
-        <w:t xml:space="preserve">    </w:t>
-      </w:r>
-    </w:p>
-    <w:p>
-      <w:pPr>
-        <w:pStyle w:val="ListParagraph"/>
-        <w:rPr>
-          <w:color w:val="000000"/>
-        </w:rPr>
-      </w:pPr>
-    </w:p>
-    <w:p>
-      <w:pPr>
-        <w:pStyle w:val="ListParagraph"/>
-        <w:rPr>
-          <w:b/>
-          <w:color w:val="000000"/>
-        </w:rPr>
-      </w:pPr>
-      <w:r>
-        <w:rPr>
-          <w:b/>
-          <w:color w:val="000000"/>
-        </w:rPr>
-        <w:t>02:30</w:t>
-      </w:r>
-      <w:r>
-        <w:rPr>
-          <w:b/>
-          <w:color w:val="000000"/>
-        </w:rPr>
-        <w:t xml:space="preserve"> break</w:t>
+        <w:t xml:space="preserve">Using the existing Linux VM:  Run a Python </w:t>
+      </w:r>
+      <w:r>
+        <w:rPr>
+          <w:bCs/>
+          <w:color w:val="767171" w:themeColor="background2" w:themeShade="80"/>
+        </w:rPr>
+        <w:t>Service Bus</w:t>
+      </w:r>
+      <w:r>
+        <w:rPr>
+          <w:color w:val="767171" w:themeColor="background2" w:themeShade="80"/>
+        </w:rPr>
+        <w:t xml:space="preserve"> client with Blast worker. The lab will ask students to join the class blast cluster by adding a service bus key, create a new topic and run python.exe worker.py.  Call Send () Receive () message. Then, submit jobs through the blaster.cloudapp.net portal</w:t>
       </w:r>
     </w:p>
     <w:p>
@@ -1760,7 +2433,7 @@
         <w:pStyle w:val="ListParagraph"/>
         <w:numPr>
           <w:ilvl w:val="0"/>
-          <w:numId w:val="25"/>
+          <w:numId w:val="21"/>
         </w:numPr>
         <w:rPr>
           <w:color w:val="000000"/>
@@ -1770,13 +2443,21 @@
         <w:rPr>
           <w:color w:val="000000"/>
         </w:rPr>
-        <w:t>2</w:t>
+        <w:t>3</w:t>
       </w:r>
       <w:r>
         <w:rPr>
           <w:color w:val="000000"/>
         </w:rPr>
-        <w:t xml:space="preserve">:45 Excel and Data Visualization </w:t>
+        <w:t>:45 Excel and</w:t>
+      </w:r>
+      <w:bookmarkStart w:id="0" w:name="_GoBack"/>
+      <w:bookmarkEnd w:id="0"/>
+      <w:r>
+        <w:rPr>
+          <w:color w:val="000000"/>
+        </w:rPr>
+        <w:t xml:space="preserve"> Data Visualization </w:t>
       </w:r>
       <w:r>
         <w:t xml:space="preserve">(demo from data market, azure, power tools) and </w:t>
@@ -1798,6 +2479,7 @@
         <w:rPr>
           <w:color w:val="767171" w:themeColor="background2" w:themeShade="80"/>
         </w:rPr>
+        <w:lastRenderedPageBreak/>
         <w:t xml:space="preserve">Learning objective design patterns </w:t>
       </w:r>
     </w:p>
@@ -1830,467 +2512,9 @@
     <w:p>
       <w:pPr>
         <w:pStyle w:val="ListParagraph"/>
-        <w:numPr>
-          <w:ilvl w:val="0"/>
-          <w:numId w:val="25"/>
-        </w:numPr>
-        <w:rPr>
-          <w:color w:val="000000"/>
-        </w:rPr>
-      </w:pPr>
-      <w:r>
-        <w:rPr>
-          <w:color w:val="000000"/>
-        </w:rPr>
-        <w:t xml:space="preserve">3:15 </w:t>
-      </w:r>
-      <w:r>
-        <w:rPr>
-          <w:color w:val="000000"/>
-        </w:rPr>
-        <w:t xml:space="preserve">VM lab continued. </w:t>
-      </w:r>
-      <w:r>
-        <w:rPr>
-          <w:color w:val="000000"/>
-        </w:rPr>
-        <w:t>– Hands on Lab</w:t>
-      </w:r>
-    </w:p>
-    <w:p>
-      <w:pPr>
-        <w:ind w:left="720"/>
-        <w:rPr>
-          <w:color w:val="767171" w:themeColor="background2" w:themeShade="80"/>
-        </w:rPr>
-      </w:pPr>
-      <w:r>
-        <w:rPr>
-          <w:color w:val="767171" w:themeColor="background2" w:themeShade="80"/>
-        </w:rPr>
-        <w:t xml:space="preserve">Learning objectives </w:t>
-      </w:r>
-      <w:r>
-        <w:rPr>
-          <w:color w:val="767171" w:themeColor="background2" w:themeShade="80"/>
-        </w:rPr>
-        <w:t>for this lab</w:t>
-      </w:r>
-      <w:r>
-        <w:rPr>
-          <w:color w:val="767171" w:themeColor="background2" w:themeShade="80"/>
-        </w:rPr>
-        <w:t>:</w:t>
-      </w:r>
-    </w:p>
-    <w:p>
-      <w:pPr>
-        <w:numPr>
-          <w:ilvl w:val="0"/>
-          <w:numId w:val="12"/>
-        </w:numPr>
-        <w:rPr>
-          <w:color w:val="767171" w:themeColor="background2" w:themeShade="80"/>
-        </w:rPr>
-      </w:pPr>
-      <w:r>
-        <w:rPr>
-          <w:color w:val="767171" w:themeColor="background2" w:themeShade="80"/>
-        </w:rPr>
-        <w:t xml:space="preserve">Further exploration of Python tools typically used in scientific applications, e.g. clustering with Pandas and </w:t>
-      </w:r>
-      <w:proofErr w:type="spellStart"/>
-      <w:r>
-        <w:rPr>
-          <w:color w:val="767171" w:themeColor="background2" w:themeShade="80"/>
-        </w:rPr>
-        <w:t>Scikit</w:t>
-      </w:r>
-      <w:proofErr w:type="spellEnd"/>
-      <w:r>
-        <w:rPr>
-          <w:color w:val="767171" w:themeColor="background2" w:themeShade="80"/>
-        </w:rPr>
-        <w:t>-learn</w:t>
-      </w:r>
-    </w:p>
-    <w:p>
-      <w:pPr>
-        <w:numPr>
-          <w:ilvl w:val="0"/>
-          <w:numId w:val="12"/>
-        </w:numPr>
-        <w:rPr>
-          <w:color w:val="767171" w:themeColor="background2" w:themeShade="80"/>
-        </w:rPr>
-      </w:pPr>
-      <w:r>
-        <w:rPr>
-          <w:color w:val="767171" w:themeColor="background2" w:themeShade="80"/>
-        </w:rPr>
-        <w:t xml:space="preserve">Demo: </w:t>
-      </w:r>
-      <w:r>
-        <w:rPr>
-          <w:color w:val="767171" w:themeColor="background2" w:themeShade="80"/>
-        </w:rPr>
-        <w:t xml:space="preserve">How to install and use R and </w:t>
-      </w:r>
-      <w:r>
-        <w:rPr>
-          <w:color w:val="767171" w:themeColor="background2" w:themeShade="80"/>
-        </w:rPr>
-        <w:t>MATLAB</w:t>
-      </w:r>
-      <w:r>
-        <w:rPr>
-          <w:color w:val="767171" w:themeColor="background2" w:themeShade="80"/>
-        </w:rPr>
-        <w:t xml:space="preserve"> in Windows Azure</w:t>
-      </w:r>
-      <w:r>
-        <w:rPr>
-          <w:color w:val="767171" w:themeColor="background2" w:themeShade="80"/>
-        </w:rPr>
-        <w:t>.</w:t>
-      </w:r>
-    </w:p>
-    <w:p>
-      <w:pPr>
-        <w:pStyle w:val="ListParagraph"/>
-        <w:numPr>
-          <w:ilvl w:val="0"/>
-          <w:numId w:val="12"/>
-        </w:numPr>
-        <w:rPr>
-          <w:color w:val="000000"/>
-        </w:rPr>
-      </w:pPr>
-      <w:r>
-        <w:rPr>
-          <w:color w:val="767171" w:themeColor="background2" w:themeShade="80"/>
-        </w:rPr>
-        <w:t>More advanced and realistic examples of using Windows Azure for research purpos</w:t>
-      </w:r>
-      <w:r>
-        <w:rPr>
-          <w:color w:val="767171" w:themeColor="background2" w:themeShade="80"/>
-        </w:rPr>
-        <w:t>es</w:t>
-      </w:r>
-    </w:p>
-    <w:p>
-      <w:pPr>
-        <w:ind w:left="720"/>
-        <w:rPr>
-          <w:color w:val="767171" w:themeColor="background2" w:themeShade="80"/>
-        </w:rPr>
-      </w:pPr>
-      <w:r>
-        <w:rPr>
-          <w:color w:val="767171" w:themeColor="background2" w:themeShade="80"/>
-        </w:rPr>
-        <w:t xml:space="preserve">Lab </w:t>
-      </w:r>
-      <w:r>
-        <w:rPr>
-          <w:color w:val="767171" w:themeColor="background2" w:themeShade="80"/>
-        </w:rPr>
-        <w:t>details</w:t>
-      </w:r>
-    </w:p>
-    <w:p>
-      <w:pPr>
-        <w:pStyle w:val="ListParagraph"/>
-        <w:numPr>
-          <w:ilvl w:val="1"/>
-          <w:numId w:val="23"/>
-        </w:numPr>
-        <w:rPr>
-          <w:color w:val="767171" w:themeColor="background2" w:themeShade="80"/>
-        </w:rPr>
-      </w:pPr>
-      <w:r>
-        <w:rPr>
-          <w:color w:val="767171" w:themeColor="background2" w:themeShade="80"/>
-        </w:rPr>
-        <w:t>Deploy the Windows Visual Studio VM.</w:t>
-      </w:r>
-    </w:p>
-    <w:p>
-      <w:pPr>
-        <w:pStyle w:val="ListParagraph"/>
-        <w:numPr>
-          <w:ilvl w:val="1"/>
-          <w:numId w:val="23"/>
-        </w:numPr>
-        <w:rPr>
-          <w:color w:val="767171" w:themeColor="background2" w:themeShade="80"/>
-        </w:rPr>
-      </w:pPr>
-      <w:r>
-        <w:rPr>
-          <w:color w:val="767171" w:themeColor="background2" w:themeShade="80"/>
-        </w:rPr>
-        <w:t xml:space="preserve">Deploy the class Linux VM and bring up IPython.   </w:t>
-      </w:r>
-    </w:p>
-    <w:p>
-      <w:pPr>
-        <w:pStyle w:val="ListParagraph"/>
-        <w:numPr>
-          <w:ilvl w:val="1"/>
-          <w:numId w:val="23"/>
-        </w:numPr>
-        <w:rPr>
-          <w:color w:val="767171" w:themeColor="background2" w:themeShade="80"/>
-        </w:rPr>
-      </w:pPr>
-      <w:r>
-        <w:rPr>
-          <w:color w:val="767171" w:themeColor="background2" w:themeShade="80"/>
-        </w:rPr>
-        <w:t>R</w:t>
-      </w:r>
-      <w:r>
-        <w:rPr>
-          <w:color w:val="767171" w:themeColor="background2" w:themeShade="80"/>
-        </w:rPr>
-        <w:t xml:space="preserve">un through data clustering, pandas, and other scientific examples [1 hour] </w:t>
-      </w:r>
-      <w:r>
-        <w:rPr>
-          <w:color w:val="767171" w:themeColor="background2" w:themeShade="80"/>
-        </w:rPr>
-        <w:t xml:space="preserve">Clustering, Pandas. </w:t>
-      </w:r>
-    </w:p>
-    <w:p>
-      <w:pPr>
-        <w:pStyle w:val="ListParagraph"/>
-        <w:numPr>
-          <w:ilvl w:val="1"/>
-          <w:numId w:val="23"/>
-        </w:numPr>
-        <w:rPr>
-          <w:color w:val="767171" w:themeColor="background2" w:themeShade="80"/>
-        </w:rPr>
-      </w:pPr>
-      <w:r>
-        <w:rPr>
-          <w:color w:val="767171" w:themeColor="background2" w:themeShade="80"/>
-        </w:rPr>
-        <w:t xml:space="preserve">Attach Disks exercise. </w:t>
-      </w:r>
-    </w:p>
-    <w:p>
-      <w:pPr>
-        <w:pStyle w:val="ListParagraph"/>
         <w:ind w:left="1440"/>
         <w:rPr>
           <w:color w:val="767171" w:themeColor="background2" w:themeShade="80"/>
-        </w:rPr>
-      </w:pPr>
-    </w:p>
-    <w:p>
-      <w:pPr>
-        <w:pStyle w:val="ListParagraph"/>
-        <w:numPr>
-          <w:ilvl w:val="0"/>
-          <w:numId w:val="25"/>
-        </w:numPr>
-      </w:pPr>
-      <w:r>
-        <w:t>0</w:t>
-      </w:r>
-      <w:r>
-        <w:t>4</w:t>
-      </w:r>
-      <w:r>
-        <w:t>:</w:t>
-      </w:r>
-      <w:r>
-        <w:t>30</w:t>
-      </w:r>
-      <w:r>
-        <w:t xml:space="preserve"> Big Data analytics using </w:t>
-      </w:r>
-      <w:proofErr w:type="spellStart"/>
-      <w:r>
-        <w:t>Hadoop</w:t>
-      </w:r>
-      <w:proofErr w:type="spellEnd"/>
-      <w:r>
-        <w:t xml:space="preserve"> with </w:t>
-      </w:r>
-      <w:proofErr w:type="spellStart"/>
-      <w:r>
-        <w:t>HDInsight</w:t>
-      </w:r>
-      <w:proofErr w:type="spellEnd"/>
-      <w:r>
-        <w:t>,  HDP and SQL and no-SQL</w:t>
-      </w:r>
-      <w:r>
-        <w:t xml:space="preserve"> – Hands on Lab</w:t>
-      </w:r>
-    </w:p>
-    <w:p>
-      <w:pPr>
-        <w:ind w:left="720"/>
-        <w:rPr>
-          <w:color w:val="767171" w:themeColor="background2" w:themeShade="80"/>
-        </w:rPr>
-      </w:pPr>
-      <w:r>
-        <w:rPr>
-          <w:color w:val="767171" w:themeColor="background2" w:themeShade="80"/>
-        </w:rPr>
-        <w:t>Learning objectives:</w:t>
-      </w:r>
-      <w:r>
-        <w:rPr>
-          <w:color w:val="767171" w:themeColor="background2" w:themeShade="80"/>
-        </w:rPr>
-        <w:t xml:space="preserve">  A deeper understanding of how </w:t>
-      </w:r>
-      <w:proofErr w:type="spellStart"/>
-      <w:r>
-        <w:rPr>
-          <w:color w:val="767171" w:themeColor="background2" w:themeShade="80"/>
-        </w:rPr>
-        <w:t>MapReduce</w:t>
-      </w:r>
-      <w:proofErr w:type="spellEnd"/>
-      <w:r>
-        <w:rPr>
-          <w:color w:val="767171" w:themeColor="background2" w:themeShade="80"/>
-        </w:rPr>
-        <w:t xml:space="preserve"> is used on data analytics</w:t>
-      </w:r>
-    </w:p>
-    <w:p>
-      <w:pPr>
-        <w:numPr>
-          <w:ilvl w:val="0"/>
-          <w:numId w:val="20"/>
-        </w:numPr>
-        <w:rPr>
-          <w:color w:val="767171" w:themeColor="background2" w:themeShade="80"/>
-        </w:rPr>
-      </w:pPr>
-      <w:r>
-        <w:rPr>
-          <w:color w:val="767171" w:themeColor="background2" w:themeShade="80"/>
-        </w:rPr>
-        <w:t>Big</w:t>
-      </w:r>
-      <w:r>
-        <w:rPr>
-          <w:color w:val="767171" w:themeColor="background2" w:themeShade="80"/>
-        </w:rPr>
-        <w:t xml:space="preserve"> data analytics using HD Insight</w:t>
-      </w:r>
-      <w:r>
-        <w:rPr>
-          <w:color w:val="767171" w:themeColor="background2" w:themeShade="80"/>
-        </w:rPr>
-        <w:t xml:space="preserve"> and </w:t>
-      </w:r>
-      <w:proofErr w:type="spellStart"/>
-      <w:r>
-        <w:rPr>
-          <w:color w:val="767171" w:themeColor="background2" w:themeShade="80"/>
-        </w:rPr>
-        <w:t>Hortonworks</w:t>
-      </w:r>
-      <w:proofErr w:type="spellEnd"/>
-      <w:r>
-        <w:rPr>
-          <w:color w:val="767171" w:themeColor="background2" w:themeShade="80"/>
-        </w:rPr>
-        <w:t xml:space="preserve"> HDP</w:t>
-      </w:r>
-    </w:p>
-    <w:p>
-      <w:pPr>
-        <w:numPr>
-          <w:ilvl w:val="0"/>
-          <w:numId w:val="20"/>
-        </w:numPr>
-        <w:rPr>
-          <w:color w:val="767171" w:themeColor="background2" w:themeShade="80"/>
-        </w:rPr>
-      </w:pPr>
-      <w:r>
-        <w:rPr>
-          <w:color w:val="767171" w:themeColor="background2" w:themeShade="80"/>
-        </w:rPr>
-        <w:t>Azure SQL and no-SQL concepts.</w:t>
-      </w:r>
-    </w:p>
-    <w:p>
-      <w:pPr>
-        <w:numPr>
-          <w:ilvl w:val="0"/>
-          <w:numId w:val="20"/>
-        </w:numPr>
-        <w:rPr>
-          <w:color w:val="767171" w:themeColor="background2" w:themeShade="80"/>
-        </w:rPr>
-      </w:pPr>
-      <w:r>
-        <w:rPr>
-          <w:color w:val="767171" w:themeColor="background2" w:themeShade="80"/>
-        </w:rPr>
-        <w:t>Examples of when this is useful for research scientists</w:t>
-      </w:r>
-    </w:p>
-    <w:p>
-      <w:pPr>
-        <w:rPr>
-          <w:color w:val="000000"/>
-        </w:rPr>
-      </w:pPr>
-    </w:p>
-    <w:p>
-      <w:pPr>
-        <w:pStyle w:val="ListParagraph"/>
-      </w:pPr>
-      <w:bookmarkStart w:id="0" w:name="_GoBack"/>
-      <w:bookmarkEnd w:id="0"/>
-    </w:p>
-    <w:p>
-      <w:pPr>
-        <w:pStyle w:val="ListParagraph"/>
-        <w:rPr>
-          <w:b/>
-        </w:rPr>
-      </w:pPr>
-      <w:r>
-        <w:rPr>
-          <w:b/>
-        </w:rPr>
-        <w:t>0</w:t>
-      </w:r>
-      <w:r>
-        <w:rPr>
-          <w:b/>
-        </w:rPr>
-        <w:t xml:space="preserve">5:00 </w:t>
-      </w:r>
-      <w:r>
-        <w:rPr>
-          <w:b/>
-        </w:rPr>
-        <w:t>Conclusion and discussions.</w:t>
-      </w:r>
-    </w:p>
-    <w:p>
-      <w:pPr>
-        <w:pStyle w:val="ListParagraph"/>
-        <w:rPr>
-          <w:b/>
         </w:rPr>
       </w:pPr>
     </w:p>
@@ -2303,6 +2527,194 @@
         </w:numPr>
       </w:pPr>
       <w:r>
+        <w:t xml:space="preserve">04:30 Big Data analytics using </w:t>
+      </w:r>
+      <w:proofErr w:type="spellStart"/>
+      <w:r>
+        <w:t>Hadoop</w:t>
+      </w:r>
+      <w:proofErr w:type="spellEnd"/>
+      <w:r>
+        <w:t xml:space="preserve"> with </w:t>
+      </w:r>
+      <w:proofErr w:type="spellStart"/>
+      <w:r>
+        <w:t>HDInsight</w:t>
+      </w:r>
+      <w:proofErr w:type="spellEnd"/>
+      <w:r>
+        <w:t xml:space="preserve">,  HDP and SQL and no-SQL – </w:t>
+      </w:r>
+      <w:r>
+        <w:t>talk and point to online materials</w:t>
+      </w:r>
+    </w:p>
+    <w:p>
+      <w:pPr>
+        <w:ind w:left="720"/>
+        <w:rPr>
+          <w:color w:val="767171" w:themeColor="background2" w:themeShade="80"/>
+        </w:rPr>
+      </w:pPr>
+      <w:r>
+        <w:rPr>
+          <w:color w:val="767171" w:themeColor="background2" w:themeShade="80"/>
+        </w:rPr>
+        <w:t>Learning objectives:</w:t>
+      </w:r>
+      <w:r>
+        <w:rPr>
+          <w:color w:val="767171" w:themeColor="background2" w:themeShade="80"/>
+        </w:rPr>
+        <w:t xml:space="preserve">  A deeper understanding of how </w:t>
+      </w:r>
+      <w:proofErr w:type="spellStart"/>
+      <w:r>
+        <w:rPr>
+          <w:color w:val="767171" w:themeColor="background2" w:themeShade="80"/>
+        </w:rPr>
+        <w:t>MapReduce</w:t>
+      </w:r>
+      <w:proofErr w:type="spellEnd"/>
+      <w:r>
+        <w:rPr>
+          <w:color w:val="767171" w:themeColor="background2" w:themeShade="80"/>
+        </w:rPr>
+        <w:t xml:space="preserve"> is used on data analytics</w:t>
+      </w:r>
+    </w:p>
+    <w:p>
+      <w:pPr>
+        <w:numPr>
+          <w:ilvl w:val="0"/>
+          <w:numId w:val="20"/>
+        </w:numPr>
+        <w:rPr>
+          <w:color w:val="767171" w:themeColor="background2" w:themeShade="80"/>
+        </w:rPr>
+      </w:pPr>
+      <w:r>
+        <w:rPr>
+          <w:color w:val="767171" w:themeColor="background2" w:themeShade="80"/>
+        </w:rPr>
+        <w:t>Big</w:t>
+      </w:r>
+      <w:r>
+        <w:rPr>
+          <w:color w:val="767171" w:themeColor="background2" w:themeShade="80"/>
+        </w:rPr>
+        <w:t xml:space="preserve"> data analytics using HD Insight</w:t>
+      </w:r>
+      <w:r>
+        <w:rPr>
+          <w:color w:val="767171" w:themeColor="background2" w:themeShade="80"/>
+        </w:rPr>
+        <w:t xml:space="preserve"> and </w:t>
+      </w:r>
+      <w:proofErr w:type="spellStart"/>
+      <w:r>
+        <w:rPr>
+          <w:color w:val="767171" w:themeColor="background2" w:themeShade="80"/>
+        </w:rPr>
+        <w:t>Hortonworks</w:t>
+      </w:r>
+      <w:proofErr w:type="spellEnd"/>
+      <w:r>
+        <w:rPr>
+          <w:color w:val="767171" w:themeColor="background2" w:themeShade="80"/>
+        </w:rPr>
+        <w:t xml:space="preserve"> HDP</w:t>
+      </w:r>
+    </w:p>
+    <w:p>
+      <w:pPr>
+        <w:numPr>
+          <w:ilvl w:val="0"/>
+          <w:numId w:val="20"/>
+        </w:numPr>
+        <w:rPr>
+          <w:color w:val="767171" w:themeColor="background2" w:themeShade="80"/>
+        </w:rPr>
+      </w:pPr>
+      <w:r>
+        <w:rPr>
+          <w:color w:val="767171" w:themeColor="background2" w:themeShade="80"/>
+        </w:rPr>
+        <w:t>Azure SQL and no-SQL concepts.</w:t>
+      </w:r>
+    </w:p>
+    <w:p>
+      <w:pPr>
+        <w:numPr>
+          <w:ilvl w:val="0"/>
+          <w:numId w:val="20"/>
+        </w:numPr>
+        <w:rPr>
+          <w:color w:val="767171" w:themeColor="background2" w:themeShade="80"/>
+        </w:rPr>
+      </w:pPr>
+      <w:r>
+        <w:rPr>
+          <w:color w:val="767171" w:themeColor="background2" w:themeShade="80"/>
+        </w:rPr>
+        <w:t>Examples of when this is useful for research scientists</w:t>
+      </w:r>
+    </w:p>
+    <w:p>
+      <w:pPr>
+        <w:rPr>
+          <w:color w:val="000000"/>
+        </w:rPr>
+      </w:pPr>
+    </w:p>
+    <w:p>
+      <w:pPr>
+        <w:pStyle w:val="ListParagraph"/>
+      </w:pPr>
+    </w:p>
+    <w:p>
+      <w:pPr>
+        <w:pStyle w:val="ListParagraph"/>
+        <w:rPr>
+          <w:b/>
+        </w:rPr>
+      </w:pPr>
+      <w:r>
+        <w:rPr>
+          <w:b/>
+        </w:rPr>
+        <w:t>0</w:t>
+      </w:r>
+      <w:r>
+        <w:rPr>
+          <w:b/>
+        </w:rPr>
+        <w:t xml:space="preserve">5:00 </w:t>
+      </w:r>
+      <w:r>
+        <w:rPr>
+          <w:b/>
+        </w:rPr>
+        <w:t>Conclusion and discussions.</w:t>
+      </w:r>
+    </w:p>
+    <w:p>
+      <w:pPr>
+        <w:pStyle w:val="ListParagraph"/>
+        <w:rPr>
+          <w:b/>
+        </w:rPr>
+      </w:pPr>
+    </w:p>
+    <w:p>
+      <w:pPr>
+        <w:pStyle w:val="ListParagraph"/>
+        <w:numPr>
+          <w:ilvl w:val="0"/>
+          <w:numId w:val="21"/>
+        </w:numPr>
+      </w:pPr>
+      <w:r>
         <w:t xml:space="preserve">05:15 End of Day1. </w:t>
       </w:r>
     </w:p>
@@ -2320,12 +2732,12 @@
     </w:p>
     <w:p/>
     <w:sectPr>
-      <w:headerReference w:type="even" r:id="rId8"/>
-      <w:headerReference w:type="default" r:id="rId9"/>
-      <w:footerReference w:type="even" r:id="rId10"/>
-      <w:footerReference w:type="default" r:id="rId11"/>
-      <w:headerReference w:type="first" r:id="rId12"/>
-      <w:footerReference w:type="first" r:id="rId13"/>
+      <w:headerReference w:type="even" r:id="rId9"/>
+      <w:headerReference w:type="default" r:id="rId10"/>
+      <w:footerReference w:type="even" r:id="rId11"/>
+      <w:footerReference w:type="default" r:id="rId12"/>
+      <w:headerReference w:type="first" r:id="rId13"/>
+      <w:footerReference w:type="first" r:id="rId14"/>
       <w:pgSz w:w="12240" w:h="15840"/>
       <w:pgMar w:top="1440" w:right="1440" w:bottom="1440" w:left="1440" w:header="720" w:footer="720" w:gutter="0"/>
       <w:cols w:space="720"/>
@@ -3056,7 +3468,7 @@
         <w:color w:val="767171" w:themeColor="background2" w:themeShade="80"/>
       </w:rPr>
     </w:lvl>
-    <w:lvl w:ilvl="1" w:tplc="04090003" w:tentative="1">
+    <w:lvl w:ilvl="1" w:tplc="04090003">
       <w:start w:val="1"/>
       <w:numFmt w:val="bullet"/>
       <w:lvlText w:val="o"/>
@@ -4053,6 +4465,119 @@
     </w:lvl>
   </w:abstractNum>
   <w:abstractNum w:abstractNumId="15">
+    <w:nsid w:val="44FC4108"/>
+    <w:multiLevelType w:val="hybridMultilevel"/>
+    <w:tmpl w:val="04C41502"/>
+    <w:lvl w:ilvl="0" w:tplc="04090001">
+      <w:start w:val="1"/>
+      <w:numFmt w:val="bullet"/>
+      <w:lvlText w:val=""/>
+      <w:lvlJc w:val="left"/>
+      <w:pPr>
+        <w:ind w:left="1080" w:hanging="360"/>
+      </w:pPr>
+      <w:rPr>
+        <w:rFonts w:ascii="Symbol" w:hAnsi="Symbol" w:hint="default"/>
+      </w:rPr>
+    </w:lvl>
+    <w:lvl w:ilvl="1" w:tplc="04090003" w:tentative="1">
+      <w:start w:val="1"/>
+      <w:numFmt w:val="bullet"/>
+      <w:lvlText w:val="o"/>
+      <w:lvlJc w:val="left"/>
+      <w:pPr>
+        <w:ind w:left="1800" w:hanging="360"/>
+      </w:pPr>
+      <w:rPr>
+        <w:rFonts w:ascii="Courier New" w:hAnsi="Courier New" w:cs="Courier New" w:hint="default"/>
+      </w:rPr>
+    </w:lvl>
+    <w:lvl w:ilvl="2" w:tplc="04090005">
+      <w:start w:val="1"/>
+      <w:numFmt w:val="bullet"/>
+      <w:lvlText w:val=""/>
+      <w:lvlJc w:val="left"/>
+      <w:pPr>
+        <w:ind w:left="2520" w:hanging="360"/>
+      </w:pPr>
+      <w:rPr>
+        <w:rFonts w:ascii="Wingdings" w:hAnsi="Wingdings" w:hint="default"/>
+      </w:rPr>
+    </w:lvl>
+    <w:lvl w:ilvl="3" w:tplc="04090001" w:tentative="1">
+      <w:start w:val="1"/>
+      <w:numFmt w:val="bullet"/>
+      <w:lvlText w:val=""/>
+      <w:lvlJc w:val="left"/>
+      <w:pPr>
+        <w:ind w:left="3240" w:hanging="360"/>
+      </w:pPr>
+      <w:rPr>
+        <w:rFonts w:ascii="Symbol" w:hAnsi="Symbol" w:hint="default"/>
+      </w:rPr>
+    </w:lvl>
+    <w:lvl w:ilvl="4" w:tplc="04090003" w:tentative="1">
+      <w:start w:val="1"/>
+      <w:numFmt w:val="bullet"/>
+      <w:lvlText w:val="o"/>
+      <w:lvlJc w:val="left"/>
+      <w:pPr>
+        <w:ind w:left="3960" w:hanging="360"/>
+      </w:pPr>
+      <w:rPr>
+        <w:rFonts w:ascii="Courier New" w:hAnsi="Courier New" w:cs="Courier New" w:hint="default"/>
+      </w:rPr>
+    </w:lvl>
+    <w:lvl w:ilvl="5" w:tplc="04090005" w:tentative="1">
+      <w:start w:val="1"/>
+      <w:numFmt w:val="bullet"/>
+      <w:lvlText w:val=""/>
+      <w:lvlJc w:val="left"/>
+      <w:pPr>
+        <w:ind w:left="4680" w:hanging="360"/>
+      </w:pPr>
+      <w:rPr>
+        <w:rFonts w:ascii="Wingdings" w:hAnsi="Wingdings" w:hint="default"/>
+      </w:rPr>
+    </w:lvl>
+    <w:lvl w:ilvl="6" w:tplc="04090001" w:tentative="1">
+      <w:start w:val="1"/>
+      <w:numFmt w:val="bullet"/>
+      <w:lvlText w:val=""/>
+      <w:lvlJc w:val="left"/>
+      <w:pPr>
+        <w:ind w:left="5400" w:hanging="360"/>
+      </w:pPr>
+      <w:rPr>
+        <w:rFonts w:ascii="Symbol" w:hAnsi="Symbol" w:hint="default"/>
+      </w:rPr>
+    </w:lvl>
+    <w:lvl w:ilvl="7" w:tplc="04090003" w:tentative="1">
+      <w:start w:val="1"/>
+      <w:numFmt w:val="bullet"/>
+      <w:lvlText w:val="o"/>
+      <w:lvlJc w:val="left"/>
+      <w:pPr>
+        <w:ind w:left="6120" w:hanging="360"/>
+      </w:pPr>
+      <w:rPr>
+        <w:rFonts w:ascii="Courier New" w:hAnsi="Courier New" w:cs="Courier New" w:hint="default"/>
+      </w:rPr>
+    </w:lvl>
+    <w:lvl w:ilvl="8" w:tplc="04090005" w:tentative="1">
+      <w:start w:val="1"/>
+      <w:numFmt w:val="bullet"/>
+      <w:lvlText w:val=""/>
+      <w:lvlJc w:val="left"/>
+      <w:pPr>
+        <w:ind w:left="6840" w:hanging="360"/>
+      </w:pPr>
+      <w:rPr>
+        <w:rFonts w:ascii="Wingdings" w:hAnsi="Wingdings" w:hint="default"/>
+      </w:rPr>
+    </w:lvl>
+  </w:abstractNum>
+  <w:abstractNum w:abstractNumId="16">
     <w:nsid w:val="5B552821"/>
     <w:multiLevelType w:val="hybridMultilevel"/>
     <w:tmpl w:val="518E41E8"/>
@@ -4141,7 +4666,7 @@
       </w:pPr>
     </w:lvl>
   </w:abstractNum>
-  <w:abstractNum w:abstractNumId="16">
+  <w:abstractNum w:abstractNumId="17">
     <w:nsid w:val="5B7439F4"/>
     <w:multiLevelType w:val="hybridMultilevel"/>
     <w:tmpl w:val="658298A6"/>
@@ -4230,7 +4755,7 @@
       </w:pPr>
     </w:lvl>
   </w:abstractNum>
-  <w:abstractNum w:abstractNumId="17">
+  <w:abstractNum w:abstractNumId="18">
     <w:nsid w:val="6BC826D4"/>
     <w:multiLevelType w:val="hybridMultilevel"/>
     <w:tmpl w:val="AA8AEF9A"/>
@@ -4319,7 +4844,7 @@
       </w:pPr>
     </w:lvl>
   </w:abstractNum>
-  <w:abstractNum w:abstractNumId="18">
+  <w:abstractNum w:abstractNumId="19">
     <w:nsid w:val="6EC95798"/>
     <w:multiLevelType w:val="hybridMultilevel"/>
     <w:tmpl w:val="4774BA76"/>
@@ -4408,7 +4933,7 @@
       </w:pPr>
     </w:lvl>
   </w:abstractNum>
-  <w:abstractNum w:abstractNumId="19">
+  <w:abstractNum w:abstractNumId="20">
     <w:nsid w:val="72BC5A9A"/>
     <w:multiLevelType w:val="hybridMultilevel"/>
     <w:tmpl w:val="032ADE34"/>
@@ -4521,7 +5046,7 @@
       </w:rPr>
     </w:lvl>
   </w:abstractNum>
-  <w:abstractNum w:abstractNumId="20">
+  <w:abstractNum w:abstractNumId="21">
     <w:nsid w:val="787B6B19"/>
     <w:multiLevelType w:val="hybridMultilevel"/>
     <w:tmpl w:val="C3CE29D8"/>
@@ -4611,7 +5136,7 @@
       </w:pPr>
     </w:lvl>
   </w:abstractNum>
-  <w:abstractNum w:abstractNumId="21">
+  <w:abstractNum w:abstractNumId="22">
     <w:nsid w:val="7C5768C0"/>
     <w:multiLevelType w:val="hybridMultilevel"/>
     <w:tmpl w:val="BCD6130A"/>
@@ -4700,7 +5225,7 @@
       </w:pPr>
     </w:lvl>
   </w:abstractNum>
-  <w:abstractNum w:abstractNumId="22">
+  <w:abstractNum w:abstractNumId="23">
     <w:nsid w:val="7ED46A64"/>
     <w:multiLevelType w:val="hybridMultilevel"/>
     <w:tmpl w:val="23F4D2E2"/>
@@ -4789,7 +5314,7 @@
       </w:pPr>
     </w:lvl>
   </w:abstractNum>
-  <w:abstractNum w:abstractNumId="23">
+  <w:abstractNum w:abstractNumId="24">
     <w:nsid w:val="7F036A31"/>
     <w:multiLevelType w:val="hybridMultilevel"/>
     <w:tmpl w:val="39BAF306"/>
@@ -4907,13 +5432,13 @@
     <w:abstractNumId w:val="4"/>
   </w:num>
   <w:num w:numId="10">
-    <w:abstractNumId w:val="17"/>
+    <w:abstractNumId w:val="18"/>
   </w:num>
   <w:num w:numId="11">
-    <w:abstractNumId w:val="21"/>
+    <w:abstractNumId w:val="22"/>
   </w:num>
   <w:num w:numId="12">
-    <w:abstractNumId w:val="20"/>
+    <w:abstractNumId w:val="21"/>
   </w:num>
   <w:num w:numId="13">
     <w:abstractNumId w:val="12"/>
@@ -4922,37 +5447,94 @@
     <w:abstractNumId w:val="5"/>
   </w:num>
   <w:num w:numId="15">
-    <w:abstractNumId w:val="23"/>
+    <w:abstractNumId w:val="24"/>
   </w:num>
   <w:num w:numId="16">
     <w:abstractNumId w:val="7"/>
   </w:num>
   <w:num w:numId="17">
-    <w:abstractNumId w:val="18"/>
+    <w:abstractNumId w:val="19"/>
   </w:num>
   <w:num w:numId="18">
     <w:abstractNumId w:val="13"/>
   </w:num>
   <w:num w:numId="19">
-    <w:abstractNumId w:val="19"/>
+    <w:abstractNumId w:val="20"/>
   </w:num>
   <w:num w:numId="20">
     <w:abstractNumId w:val="11"/>
   </w:num>
   <w:num w:numId="21">
-    <w:abstractNumId w:val="15"/>
+    <w:abstractNumId w:val="16"/>
   </w:num>
   <w:num w:numId="22">
     <w:abstractNumId w:val="1"/>
   </w:num>
   <w:num w:numId="23">
-    <w:abstractNumId w:val="22"/>
+    <w:abstractNumId w:val="23"/>
   </w:num>
   <w:num w:numId="24">
     <w:abstractNumId w:val="14"/>
   </w:num>
   <w:num w:numId="25">
+    <w:abstractNumId w:val="17"/>
+  </w:num>
+  <w:num w:numId="26">
     <w:abstractNumId w:val="16"/>
+    <w:lvlOverride w:ilvl="0">
+      <w:startOverride w:val="4"/>
+    </w:lvlOverride>
+    <w:lvlOverride w:ilvl="1">
+      <w:startOverride w:val="1"/>
+    </w:lvlOverride>
+    <w:lvlOverride w:ilvl="2">
+      <w:startOverride w:val="1"/>
+    </w:lvlOverride>
+    <w:lvlOverride w:ilvl="3">
+      <w:startOverride w:val="1"/>
+    </w:lvlOverride>
+    <w:lvlOverride w:ilvl="4">
+      <w:startOverride w:val="1"/>
+    </w:lvlOverride>
+    <w:lvlOverride w:ilvl="5">
+      <w:startOverride w:val="1"/>
+    </w:lvlOverride>
+    <w:lvlOverride w:ilvl="6">
+      <w:startOverride w:val="1"/>
+    </w:lvlOverride>
+    <w:lvlOverride w:ilvl="7">
+      <w:startOverride w:val="1"/>
+    </w:lvlOverride>
+    <w:lvlOverride w:ilvl="8">
+      <w:startOverride w:val="1"/>
+    </w:lvlOverride>
+  </w:num>
+  <w:num w:numId="27">
+    <w:abstractNumId w:val="5"/>
+    <w:lvlOverride w:ilvl="0"/>
+    <w:lvlOverride w:ilvl="1"/>
+    <w:lvlOverride w:ilvl="2"/>
+    <w:lvlOverride w:ilvl="3"/>
+    <w:lvlOverride w:ilvl="4"/>
+    <w:lvlOverride w:ilvl="5"/>
+    <w:lvlOverride w:ilvl="6"/>
+    <w:lvlOverride w:ilvl="7"/>
+    <w:lvlOverride w:ilvl="8"/>
+  </w:num>
+  <w:num w:numId="28">
+    <w:abstractNumId w:val="4"/>
+    <w:lvlOverride w:ilvl="0"/>
+    <w:lvlOverride w:ilvl="1"/>
+    <w:lvlOverride w:ilvl="2"/>
+    <w:lvlOverride w:ilvl="3"/>
+    <w:lvlOverride w:ilvl="4"/>
+    <w:lvlOverride w:ilvl="5"/>
+    <w:lvlOverride w:ilvl="6"/>
+    <w:lvlOverride w:ilvl="7"/>
+    <w:lvlOverride w:ilvl="8"/>
+  </w:num>
+  <w:num w:numId="29">
+    <w:abstractNumId w:val="15"/>
   </w:num>
 </w:numbering>
 </file>
@@ -5847,7 +6429,7 @@
 </file>
 
 <file path=customXml/itemProps1.xml><?xml version="1.0" encoding="utf-8"?>
-<ds:datastoreItem xmlns:ds="http://schemas.openxmlformats.org/officeDocument/2006/customXml" ds:itemID="{13DBC1A3-953B-45FE-A7D1-3E8407B0A007}">
+<ds:datastoreItem xmlns:ds="http://schemas.openxmlformats.org/officeDocument/2006/customXml" ds:itemID="{1815A1E3-DC42-4D07-93F8-30B629238C26}">
   <ds:schemaRefs>
     <ds:schemaRef ds:uri="http://schemas.openxmlformats.org/officeDocument/2006/bibliography"/>
   </ds:schemaRefs>

</xml_diff>